<commit_message>
Handling contacts whose 'favorite' field is an int instead of a boolean
</commit_message>
<xml_diff>
--- a/ConstactsList/Notes.docx
+++ b/ConstactsList/Notes.docx
@@ -23,23 +23,57 @@
     <w:p/>
     <w:p>
       <w:r>
-        <w:t>I wanted to show whether the person is a favorite or not, but some of the contacts have a different type than others (</w:t>
-      </w:r>
-      <w:proofErr w:type="spellStart"/>
-      <w:r>
-        <w:t>boolean</w:t>
-      </w:r>
-      <w:proofErr w:type="spellEnd"/>
-      <w:r>
-        <w:t xml:space="preserve"> vs. integer)</w:t>
-      </w:r>
-      <w:r>
-        <w:t>. I could work around this with a bit of a hack by creating a second Details class with the different favorite field, and using that when the error is encountered with the field type.</w:t>
-      </w:r>
+        <w:t>I used Ion for my http requests (</w:t>
+      </w:r>
+      <w:hyperlink r:id="rId5" w:history="1">
+        <w:r>
+          <w:rPr>
+            <w:rStyle w:val="Hyperlink"/>
+          </w:rPr>
+          <w:t>https://github.com/koush/ion</w:t>
+        </w:r>
+      </w:hyperlink>
+      <w:r>
+        <w:t>).</w:t>
+      </w:r>
+      <w:bookmarkStart w:id="0" w:name="_GoBack"/>
+      <w:bookmarkEnd w:id="0"/>
     </w:p>
     <w:p/>
     <w:p>
       <w:r>
+        <w:t>I wanted to show whether the person is a favorite or not, but some of the contacts have a different type than others (</w:t>
+      </w:r>
+      <w:proofErr w:type="spellStart"/>
+      <w:r>
+        <w:t>boolean</w:t>
+      </w:r>
+      <w:proofErr w:type="spellEnd"/>
+      <w:r>
+        <w:t xml:space="preserve"> vs. integer)</w:t>
+      </w:r>
+      <w:r>
+        <w:t xml:space="preserve">. I </w:t>
+      </w:r>
+      <w:r>
+        <w:t xml:space="preserve">worked around this with kind of a </w:t>
+      </w:r>
+      <w:r>
+        <w:t>hack by creating a second Details class with the different favorite field, and using that when the error is encountered with the field type</w:t>
+      </w:r>
+      <w:r>
+        <w:t xml:space="preserve"> when </w:t>
+      </w:r>
+      <w:r>
+        <w:t>trying to use</w:t>
+      </w:r>
+      <w:r>
+        <w:t xml:space="preserve"> the first class.</w:t>
+      </w:r>
+    </w:p>
+    <w:p/>
+    <w:p>
+      <w:r>
         <w:t xml:space="preserve">On the emulator on my computer my calls to get </w:t>
       </w:r>
       <w:r>
@@ -48,8 +82,12 @@
       <w:r>
         <w:t xml:space="preserve"> details information fails for some contacts.</w:t>
       </w:r>
-      <w:bookmarkStart w:id="0" w:name="_GoBack"/>
-      <w:bookmarkEnd w:id="0"/>
+    </w:p>
+    <w:p/>
+    <w:p>
+      <w:r>
+        <w:t>The app supports devices running 2.3 and above. It preserves state when rotated.</w:t>
+      </w:r>
     </w:p>
     <w:sectPr>
       <w:pgSz w:w="12240" w:h="15840"/>
@@ -243,6 +281,17 @@
     <w:semiHidden/>
     <w:unhideWhenUsed/>
   </w:style>
+  <w:style w:type="character" w:styleId="Hyperlink">
+    <w:name w:val="Hyperlink"/>
+    <w:basedOn w:val="DefaultParagraphFont"/>
+    <w:uiPriority w:val="99"/>
+    <w:unhideWhenUsed/>
+    <w:rsid w:val="004A5208"/>
+    <w:rPr>
+      <w:color w:val="0000FF" w:themeColor="hyperlink"/>
+      <w:u w:val="single"/>
+    </w:rPr>
+  </w:style>
 </w:styles>
 </file>
 
@@ -428,6 +477,17 @@
     <w:semiHidden/>
     <w:unhideWhenUsed/>
   </w:style>
+  <w:style w:type="character" w:styleId="Hyperlink">
+    <w:name w:val="Hyperlink"/>
+    <w:basedOn w:val="DefaultParagraphFont"/>
+    <w:uiPriority w:val="99"/>
+    <w:unhideWhenUsed/>
+    <w:rsid w:val="004A5208"/>
+    <w:rPr>
+      <w:color w:val="0000FF" w:themeColor="hyperlink"/>
+      <w:u w:val="single"/>
+    </w:rPr>
+  </w:style>
 </w:styles>
 </file>
 

</xml_diff>

<commit_message>
Update to Notes doc
</commit_message>
<xml_diff>
--- a/ConstactsList/Notes.docx
+++ b/ConstactsList/Notes.docx
@@ -3,21 +3,40 @@
 <w:document xmlns:wpc="http://schemas.microsoft.com/office/word/2010/wordprocessingCanvas" xmlns:mo="http://schemas.microsoft.com/office/mac/office/2008/main" xmlns:mc="http://schemas.openxmlformats.org/markup-compatibility/2006" xmlns:mv="urn:schemas-microsoft-com:mac:vml" xmlns:o="urn:schemas-microsoft-com:office:office" xmlns:r="http://schemas.openxmlformats.org/officeDocument/2006/relationships" xmlns:m="http://schemas.openxmlformats.org/officeDocument/2006/math" xmlns:v="urn:schemas-microsoft-com:vml" xmlns:wp14="http://schemas.microsoft.com/office/word/2010/wordprocessingDrawing" xmlns:wp="http://schemas.openxmlformats.org/drawingml/2006/wordprocessingDrawing" xmlns:w10="urn:schemas-microsoft-com:office:word" xmlns:w="http://schemas.openxmlformats.org/wordprocessingml/2006/main" xmlns:w14="http://schemas.microsoft.com/office/word/2010/wordml" xmlns:wpg="http://schemas.microsoft.com/office/word/2010/wordprocessingGroup" xmlns:wpi="http://schemas.microsoft.com/office/word/2010/wordprocessingInk" xmlns:wne="http://schemas.microsoft.com/office/word/2006/wordml" xmlns:wps="http://schemas.microsoft.com/office/word/2010/wordprocessingShape" mc:Ignorable="w14 wp14">
   <w:body>
     <w:p>
-      <w:proofErr w:type="gramStart"/>
-      <w:r>
-        <w:t xml:space="preserve">Using </w:t>
-      </w:r>
-      <w:proofErr w:type="spellStart"/>
-      <w:r>
-        <w:t>SlidingPanelLayout</w:t>
-      </w:r>
-      <w:proofErr w:type="spellEnd"/>
-      <w:r>
-        <w:t xml:space="preserve"> to easily achieve support for phones and tablets.</w:t>
-      </w:r>
-      <w:proofErr w:type="gramEnd"/>
-      <w:r>
-        <w:t xml:space="preserve"> This allows me to have just one activity instead of two, and one simple layout instead of two (for phone and tablet).</w:t>
+      <w:pPr>
+        <w:rPr>
+          <w:b/>
+        </w:rPr>
+      </w:pPr>
+      <w:r>
+        <w:rPr>
+          <w:b/>
+        </w:rPr>
+        <w:t>Notes on Contacts List Code Exercise</w:t>
+      </w:r>
+    </w:p>
+    <w:p/>
+    <w:p>
+      <w:r>
+        <w:t>I used</w:t>
+      </w:r>
+      <w:r>
+        <w:t xml:space="preserve"> SlidingPanelLayout to easily achieve support for phones and tablets.</w:t>
+      </w:r>
+      <w:r>
+        <w:t xml:space="preserve"> This allowed</w:t>
+      </w:r>
+      <w:r>
+        <w:t xml:space="preserve"> me to have just one activity instead of two, and one simple layout instead of two (for phone and tablet).</w:t>
+      </w:r>
+    </w:p>
+    <w:p>
+      <w:bookmarkStart w:id="0" w:name="_GoBack"/>
+      <w:bookmarkEnd w:id="0"/>
+    </w:p>
+    <w:p>
+      <w:r>
+        <w:t>The app supports devices running 2.3 and above. It preserves state when rotated.</w:t>
       </w:r>
     </w:p>
     <w:p/>
@@ -36,21 +55,11 @@
       <w:r>
         <w:t>).</w:t>
       </w:r>
-      <w:bookmarkStart w:id="0" w:name="_GoBack"/>
-      <w:bookmarkEnd w:id="0"/>
     </w:p>
     <w:p/>
     <w:p>
       <w:r>
-        <w:t>I wanted to show whether the person is a favorite or not, but some of the contacts have a different type than others (</w:t>
-      </w:r>
-      <w:proofErr w:type="spellStart"/>
-      <w:r>
-        <w:t>boolean</w:t>
-      </w:r>
-      <w:proofErr w:type="spellEnd"/>
-      <w:r>
-        <w:t xml:space="preserve"> vs. integer)</w:t>
+        <w:t>I wanted to show whether the person is a favorite or not, but some of the contacts have a different type than others (boolean vs. integer)</w:t>
       </w:r>
       <w:r>
         <w:t xml:space="preserve">. I </w:t>
@@ -80,15 +89,13 @@
         <w:t>the</w:t>
       </w:r>
       <w:r>
-        <w:t xml:space="preserve"> details information fails for some contacts.</w:t>
+        <w:t xml:space="preserve"> details info</w:t>
+      </w:r>
+      <w:r>
+        <w:t>rmation fails for some contacts, but I think that’s because a timeout is occurring because the emulator is slow.</w:t>
       </w:r>
     </w:p>
     <w:p/>
-    <w:p>
-      <w:r>
-        <w:t>The app supports devices running 2.3 and above. It preserves state when rotated.</w:t>
-      </w:r>
-    </w:p>
     <w:sectPr>
       <w:pgSz w:w="12240" w:h="15840"/>
       <w:pgMar w:top="1440" w:right="1800" w:bottom="1440" w:left="1800" w:header="720" w:footer="720" w:gutter="0"/>

</xml_diff>

<commit_message>
Make title bar show and change depending on which fragment is visible; other minor stylistic changes
</commit_message>
<xml_diff>
--- a/ConstactsList/Notes.docx
+++ b/ConstactsList/Notes.docx
@@ -30,10 +30,7 @@
         <w:t xml:space="preserve"> me to have just one activity instead of two, and one simple layout instead of two (for phone and tablet).</w:t>
       </w:r>
     </w:p>
-    <w:p>
-      <w:bookmarkStart w:id="0" w:name="_GoBack"/>
-      <w:bookmarkEnd w:id="0"/>
-    </w:p>
+    <w:p/>
     <w:p>
       <w:r>
         <w:t>The app supports devices running 2.3 and above. It preserves state when rotated.</w:t>
@@ -65,7 +62,7 @@
         <w:t xml:space="preserve">. I </w:t>
       </w:r>
       <w:r>
-        <w:t xml:space="preserve">worked around this with kind of a </w:t>
+        <w:t xml:space="preserve">worked around this with a </w:t>
       </w:r>
       <w:r>
         <w:t>hack by creating a second Details class with the different favorite field, and using that when the error is encountered with the field type</w:t>
@@ -79,6 +76,11 @@
       <w:r>
         <w:t xml:space="preserve"> the first class.</w:t>
       </w:r>
+      <w:r>
+        <w:t xml:space="preserve"> Under different circumstances a better solution would be to talk with the backend developers about making the field consistent, or if that weren’t an option, writing a custom deserializer to handle the different types.</w:t>
+      </w:r>
+      <w:bookmarkStart w:id="0" w:name="_GoBack"/>
+      <w:bookmarkEnd w:id="0"/>
     </w:p>
     <w:p/>
     <w:p>

</xml_diff>

<commit_message>
Update to notes document
</commit_message>
<xml_diff>
--- a/ConstactsList/Notes.docx
+++ b/ConstactsList/Notes.docx
@@ -18,10 +18,82 @@
     <w:p/>
     <w:p>
       <w:r>
+        <w:t xml:space="preserve">I neglected to check for Internet connectivity before trying to get </w:t>
+      </w:r>
+      <w:r>
+        <w:t>the</w:t>
+      </w:r>
+      <w:r>
+        <w:t xml:space="preserve"> contacts data. There is a toast shown if the request errors out (presumably due to a lack of connectivity), but the only way to get </w:t>
+      </w:r>
+      <w:r>
+        <w:t>the</w:t>
+      </w:r>
+      <w:r>
+        <w:t xml:space="preserve"> app to try to get the data again is to kill it.</w:t>
+      </w:r>
+      <w:r>
+        <w:t xml:space="preserve"> (Therefore, the code to get the contacts probably shouldn’t be in </w:t>
+      </w:r>
+      <w:proofErr w:type="spellStart"/>
+      <w:r>
+        <w:t>onCreate</w:t>
+      </w:r>
+      <w:proofErr w:type="spellEnd"/>
+      <w:r>
+        <w:t xml:space="preserve">, but rather </w:t>
+      </w:r>
+      <w:proofErr w:type="spellStart"/>
+      <w:r>
+        <w:t>onResume</w:t>
+      </w:r>
+      <w:proofErr w:type="spellEnd"/>
+      <w:r>
+        <w:t xml:space="preserve"> or maybe </w:t>
+      </w:r>
+      <w:proofErr w:type="spellStart"/>
+      <w:r>
+        <w:t>onStart</w:t>
+      </w:r>
+      <w:proofErr w:type="spellEnd"/>
+      <w:r>
+        <w:t>, so a reattempt</w:t>
+      </w:r>
+      <w:r>
+        <w:t xml:space="preserve"> to get the data</w:t>
+      </w:r>
+      <w:r>
+        <w:t xml:space="preserve"> is made after </w:t>
+      </w:r>
+      <w:proofErr w:type="spellStart"/>
+      <w:r>
+        <w:t>backgrounding</w:t>
+      </w:r>
+      <w:proofErr w:type="spellEnd"/>
+      <w:r>
+        <w:t xml:space="preserve"> the app to turn on connectivity and going back into it</w:t>
+      </w:r>
+      <w:r>
+        <w:t>.)</w:t>
+      </w:r>
+      <w:bookmarkStart w:id="0" w:name="_GoBack"/>
+      <w:bookmarkEnd w:id="0"/>
+    </w:p>
+    <w:p/>
+    <w:p>
+      <w:r>
         <w:t>I used</w:t>
       </w:r>
       <w:r>
-        <w:t xml:space="preserve"> SlidingPanelLayout to easily achieve support for phones and tablets.</w:t>
+        <w:t xml:space="preserve"> </w:t>
+      </w:r>
+      <w:proofErr w:type="spellStart"/>
+      <w:r>
+        <w:t>SlidingPanelLayout</w:t>
+      </w:r>
+      <w:proofErr w:type="spellEnd"/>
+      <w:r>
+        <w:t xml:space="preserve"> to easily achieve support for phones and tablets.</w:t>
       </w:r>
       <w:r>
         <w:t xml:space="preserve"> This allowed</w:t>
@@ -56,7 +128,15 @@
     <w:p/>
     <w:p>
       <w:r>
-        <w:t>I wanted to show whether the person is a favorite or not, but some of the contacts have a different type than others (boolean vs. integer)</w:t>
+        <w:t>I wanted to show whether the person is a favorite or not, but some of the contacts have a different type than others (</w:t>
+      </w:r>
+      <w:proofErr w:type="spellStart"/>
+      <w:r>
+        <w:t>boolean</w:t>
+      </w:r>
+      <w:proofErr w:type="spellEnd"/>
+      <w:r>
+        <w:t xml:space="preserve"> vs. integer)</w:t>
       </w:r>
       <w:r>
         <w:t xml:space="preserve">. I </w:t>
@@ -77,10 +157,16 @@
         <w:t xml:space="preserve"> the first class.</w:t>
       </w:r>
       <w:r>
-        <w:t xml:space="preserve"> Under different circumstances a better solution would be to talk with the backend developers about making the field consistent, or if that weren’t an option, writing a custom deserializer to handle the different types.</w:t>
-      </w:r>
-      <w:bookmarkStart w:id="0" w:name="_GoBack"/>
-      <w:bookmarkEnd w:id="0"/>
+        <w:t xml:space="preserve"> Under different circumstances a better solution would be to talk with the backend developers about making the field consistent, or if that weren’t an option, writing a custom </w:t>
+      </w:r>
+      <w:proofErr w:type="spellStart"/>
+      <w:r>
+        <w:t>deserializer</w:t>
+      </w:r>
+      <w:proofErr w:type="spellEnd"/>
+      <w:r>
+        <w:t xml:space="preserve"> to handle the different types.</w:t>
+      </w:r>
     </w:p>
     <w:p/>
     <w:p>

</xml_diff>